<commit_message>
Heuristica 1 , 2 3 añadida
</commit_message>
<xml_diff>
--- a/Practica 3 - 2a iteracion/P3 2a iteracion.docx
+++ b/Practica 3 - 2a iteracion/P3 2a iteracion.docx
@@ -3812,7 +3812,286 @@
       </w:r>
       <w:bookmarkEnd w:id="9"/>
     </w:p>
-    <w:p/>
+    <w:p>
+      <w:pPr>
+        <w:spacing w:after="0" w:line="240" w:lineRule="auto"/>
+        <w:rPr>
+          <w:rFonts w:asciiTheme="majorHAnsi" w:eastAsia="Times New Roman" w:hAnsiTheme="majorHAnsi" w:cstheme="majorHAnsi"/>
+          <w:sz w:val="24"/>
+          <w:szCs w:val="24"/>
+          <w:lang w:val="es-CO" w:eastAsia="es-CO"/>
+        </w:rPr>
+      </w:pPr>
+      <w:r>
+        <w:rPr>
+          <w:rFonts w:asciiTheme="majorHAnsi" w:eastAsia="Times New Roman" w:hAnsiTheme="majorHAnsi" w:cstheme="majorHAnsi"/>
+          <w:color w:val="000000"/>
+          <w:lang w:val="es-CO" w:eastAsia="es-CO"/>
+        </w:rPr>
+        <w:t xml:space="preserve">Para cada operación posible que el usuario </w:t>
+      </w:r>
+      <w:r>
+        <w:rPr>
+          <w:rFonts w:asciiTheme="majorHAnsi" w:eastAsia="Times New Roman" w:hAnsiTheme="majorHAnsi" w:cstheme="majorHAnsi"/>
+          <w:color w:val="000000"/>
+          <w:lang w:val="es-CO" w:eastAsia="es-CO"/>
+        </w:rPr>
+        <w:t xml:space="preserve">realiza, hay un </w:t>
+      </w:r>
+      <w:proofErr w:type="spellStart"/>
+      <w:r>
+        <w:rPr>
+          <w:rFonts w:asciiTheme="majorHAnsi" w:eastAsia="Times New Roman" w:hAnsiTheme="majorHAnsi" w:cstheme="majorHAnsi"/>
+          <w:color w:val="000000"/>
+          <w:lang w:val="es-CO" w:eastAsia="es-CO"/>
+        </w:rPr>
+        <w:t>F</w:t>
+      </w:r>
+      <w:r>
+        <w:rPr>
+          <w:rFonts w:asciiTheme="majorHAnsi" w:eastAsia="Times New Roman" w:hAnsiTheme="majorHAnsi" w:cstheme="majorHAnsi"/>
+          <w:color w:val="000000"/>
+          <w:lang w:val="es-CO" w:eastAsia="es-CO"/>
+        </w:rPr>
+        <w:t>eedback</w:t>
+      </w:r>
+      <w:proofErr w:type="spellEnd"/>
+      <w:r>
+        <w:rPr>
+          <w:rFonts w:asciiTheme="majorHAnsi" w:eastAsia="Times New Roman" w:hAnsiTheme="majorHAnsi" w:cstheme="majorHAnsi"/>
+          <w:color w:val="000000"/>
+          <w:lang w:val="es-CO" w:eastAsia="es-CO"/>
+        </w:rPr>
+        <w:t xml:space="preserve"> inmediato de la </w:t>
+      </w:r>
+      <w:r>
+        <w:rPr>
+          <w:rFonts w:asciiTheme="majorHAnsi" w:eastAsia="Times New Roman" w:hAnsiTheme="majorHAnsi" w:cstheme="majorHAnsi"/>
+          <w:color w:val="000000"/>
+          <w:lang w:val="es-CO" w:eastAsia="es-CO"/>
+        </w:rPr>
+        <w:t>aplicación,</w:t>
+      </w:r>
+      <w:r>
+        <w:rPr>
+          <w:rFonts w:asciiTheme="majorHAnsi" w:eastAsia="Times New Roman" w:hAnsiTheme="majorHAnsi" w:cstheme="majorHAnsi"/>
+          <w:color w:val="000000"/>
+          <w:lang w:val="es-CO" w:eastAsia="es-CO"/>
+        </w:rPr>
+        <w:t xml:space="preserve"> como al buscar las palabras el sistema devuelve la búsqueda de una forma </w:t>
+      </w:r>
+      <w:r>
+        <w:rPr>
+          <w:rFonts w:asciiTheme="majorHAnsi" w:eastAsia="Times New Roman" w:hAnsiTheme="majorHAnsi" w:cstheme="majorHAnsi"/>
+          <w:color w:val="000000"/>
+          <w:lang w:val="es-CO" w:eastAsia="es-CO"/>
+        </w:rPr>
+        <w:t>ordenada,</w:t>
+      </w:r>
+      <w:r>
+        <w:rPr>
+          <w:rFonts w:asciiTheme="majorHAnsi" w:eastAsia="Times New Roman" w:hAnsiTheme="majorHAnsi" w:cstheme="majorHAnsi"/>
+          <w:color w:val="000000"/>
+          <w:lang w:val="es-CO" w:eastAsia="es-CO"/>
+        </w:rPr>
+        <w:t xml:space="preserve"> y además dependiendo de la puntuación para cada traducción o expresión, que los mismos usuarios retroalimentan y puntúan en el foro del sistema. </w:t>
+      </w:r>
+    </w:p>
+    <w:p>
+      <w:pPr>
+        <w:spacing w:after="0" w:line="240" w:lineRule="auto"/>
+        <w:rPr>
+          <w:rFonts w:asciiTheme="majorHAnsi" w:eastAsia="Times New Roman" w:hAnsiTheme="majorHAnsi" w:cstheme="majorHAnsi"/>
+          <w:sz w:val="24"/>
+          <w:szCs w:val="24"/>
+          <w:lang w:val="es-CO" w:eastAsia="es-CO"/>
+        </w:rPr>
+      </w:pPr>
+    </w:p>
+    <w:p>
+      <w:pPr>
+        <w:spacing w:after="0" w:line="240" w:lineRule="auto"/>
+        <w:rPr>
+          <w:rFonts w:asciiTheme="majorHAnsi" w:eastAsia="Times New Roman" w:hAnsiTheme="majorHAnsi" w:cstheme="majorHAnsi"/>
+          <w:sz w:val="24"/>
+          <w:szCs w:val="24"/>
+          <w:lang w:val="es-CO" w:eastAsia="es-CO"/>
+        </w:rPr>
+      </w:pPr>
+      <w:r>
+        <w:rPr>
+          <w:rFonts w:asciiTheme="majorHAnsi" w:eastAsia="Times New Roman" w:hAnsiTheme="majorHAnsi" w:cstheme="majorHAnsi"/>
+          <w:color w:val="000000"/>
+          <w:lang w:val="es-CO" w:eastAsia="es-CO"/>
+        </w:rPr>
+        <w:t>Los formularios p</w:t>
+      </w:r>
+      <w:r>
+        <w:rPr>
+          <w:rFonts w:asciiTheme="majorHAnsi" w:eastAsia="Times New Roman" w:hAnsiTheme="majorHAnsi" w:cstheme="majorHAnsi"/>
+          <w:color w:val="000000"/>
+          <w:lang w:val="es-CO" w:eastAsia="es-CO"/>
+        </w:rPr>
+        <w:t xml:space="preserve">ara la parte de </w:t>
+      </w:r>
+      <w:proofErr w:type="spellStart"/>
+      <w:r>
+        <w:rPr>
+          <w:rFonts w:asciiTheme="majorHAnsi" w:eastAsia="Times New Roman" w:hAnsiTheme="majorHAnsi" w:cstheme="majorHAnsi"/>
+          <w:color w:val="000000"/>
+          <w:lang w:val="es-CO" w:eastAsia="es-CO"/>
+        </w:rPr>
+        <w:t>L</w:t>
+      </w:r>
+      <w:r>
+        <w:rPr>
+          <w:rFonts w:asciiTheme="majorHAnsi" w:eastAsia="Times New Roman" w:hAnsiTheme="majorHAnsi" w:cstheme="majorHAnsi"/>
+          <w:color w:val="000000"/>
+          <w:lang w:val="es-CO" w:eastAsia="es-CO"/>
+        </w:rPr>
+        <w:t>ogin</w:t>
+      </w:r>
+      <w:proofErr w:type="spellEnd"/>
+      <w:r>
+        <w:rPr>
+          <w:rFonts w:asciiTheme="majorHAnsi" w:eastAsia="Times New Roman" w:hAnsiTheme="majorHAnsi" w:cstheme="majorHAnsi"/>
+          <w:color w:val="000000"/>
+          <w:lang w:val="es-CO" w:eastAsia="es-CO"/>
+        </w:rPr>
+        <w:t xml:space="preserve"> muestran los errores con </w:t>
+      </w:r>
+      <w:proofErr w:type="spellStart"/>
+      <w:r>
+        <w:rPr>
+          <w:rFonts w:asciiTheme="majorHAnsi" w:eastAsia="Times New Roman" w:hAnsiTheme="majorHAnsi" w:cstheme="majorHAnsi"/>
+          <w:color w:val="000000"/>
+          <w:lang w:val="es-CO" w:eastAsia="es-CO"/>
+        </w:rPr>
+        <w:t>Pops</w:t>
+      </w:r>
+      <w:proofErr w:type="spellEnd"/>
+      <w:r>
+        <w:rPr>
+          <w:rFonts w:asciiTheme="majorHAnsi" w:eastAsia="Times New Roman" w:hAnsiTheme="majorHAnsi" w:cstheme="majorHAnsi"/>
+          <w:color w:val="000000"/>
+          <w:lang w:val="es-CO" w:eastAsia="es-CO"/>
+        </w:rPr>
+        <w:t xml:space="preserve"> Ups de una forma inmediata si no se especifican bien los campos por </w:t>
+      </w:r>
+      <w:r>
+        <w:rPr>
+          <w:rFonts w:asciiTheme="majorHAnsi" w:eastAsia="Times New Roman" w:hAnsiTheme="majorHAnsi" w:cstheme="majorHAnsi"/>
+          <w:color w:val="000000"/>
+          <w:lang w:val="es-CO" w:eastAsia="es-CO"/>
+        </w:rPr>
+        <w:t>ejemplo de</w:t>
+      </w:r>
+      <w:r>
+        <w:rPr>
+          <w:rFonts w:asciiTheme="majorHAnsi" w:eastAsia="Times New Roman" w:hAnsiTheme="majorHAnsi" w:cstheme="majorHAnsi"/>
+          <w:color w:val="000000"/>
+          <w:lang w:val="es-CO" w:eastAsia="es-CO"/>
+        </w:rPr>
+        <w:t xml:space="preserve"> contraseña o email cuando un usuario está ingresando una traducción o expresión.</w:t>
+      </w:r>
+    </w:p>
+    <w:p>
+      <w:pPr>
+        <w:spacing w:after="0" w:line="240" w:lineRule="auto"/>
+        <w:rPr>
+          <w:rFonts w:asciiTheme="majorHAnsi" w:eastAsia="Times New Roman" w:hAnsiTheme="majorHAnsi" w:cstheme="majorHAnsi"/>
+          <w:sz w:val="24"/>
+          <w:szCs w:val="24"/>
+          <w:lang w:val="es-CO" w:eastAsia="es-CO"/>
+        </w:rPr>
+      </w:pPr>
+    </w:p>
+    <w:p>
+      <w:pPr>
+        <w:spacing w:after="0" w:line="240" w:lineRule="auto"/>
+        <w:rPr>
+          <w:rFonts w:asciiTheme="majorHAnsi" w:eastAsia="Times New Roman" w:hAnsiTheme="majorHAnsi" w:cstheme="majorHAnsi"/>
+          <w:sz w:val="24"/>
+          <w:szCs w:val="24"/>
+          <w:lang w:val="es-CO" w:eastAsia="es-CO"/>
+        </w:rPr>
+      </w:pPr>
+      <w:r>
+        <w:rPr>
+          <w:rFonts w:asciiTheme="majorHAnsi" w:eastAsia="Times New Roman" w:hAnsiTheme="majorHAnsi" w:cstheme="majorHAnsi"/>
+          <w:color w:val="000000"/>
+          <w:lang w:val="es-CO" w:eastAsia="es-CO"/>
+        </w:rPr>
+        <w:t>L</w:t>
+      </w:r>
+      <w:r>
+        <w:rPr>
+          <w:rFonts w:asciiTheme="majorHAnsi" w:eastAsia="Times New Roman" w:hAnsiTheme="majorHAnsi" w:cstheme="majorHAnsi"/>
+          <w:color w:val="000000"/>
+          <w:lang w:val="es-CO" w:eastAsia="es-CO"/>
+        </w:rPr>
+        <w:t xml:space="preserve">a interactividad </w:t>
+      </w:r>
+      <w:r>
+        <w:rPr>
+          <w:rFonts w:asciiTheme="majorHAnsi" w:eastAsia="Times New Roman" w:hAnsiTheme="majorHAnsi" w:cstheme="majorHAnsi"/>
+          <w:color w:val="000000"/>
+          <w:lang w:val="es-CO" w:eastAsia="es-CO"/>
+        </w:rPr>
+        <w:t>del</w:t>
+      </w:r>
+      <w:r>
+        <w:rPr>
+          <w:rFonts w:asciiTheme="majorHAnsi" w:eastAsia="Times New Roman" w:hAnsiTheme="majorHAnsi" w:cstheme="majorHAnsi"/>
+          <w:color w:val="000000"/>
+          <w:lang w:val="es-CO" w:eastAsia="es-CO"/>
+        </w:rPr>
+        <w:t xml:space="preserve"> foro donde los usuarios pueden puntuar, mejorar o corregir traducciones permite que la aplicación tenga un </w:t>
+      </w:r>
+      <w:proofErr w:type="spellStart"/>
+      <w:r>
+        <w:rPr>
+          <w:rFonts w:asciiTheme="majorHAnsi" w:eastAsia="Times New Roman" w:hAnsiTheme="majorHAnsi" w:cstheme="majorHAnsi"/>
+          <w:color w:val="000000"/>
+          <w:lang w:val="es-CO" w:eastAsia="es-CO"/>
+        </w:rPr>
+        <w:t>Feedback</w:t>
+      </w:r>
+      <w:proofErr w:type="spellEnd"/>
+      <w:r>
+        <w:rPr>
+          <w:rFonts w:asciiTheme="majorHAnsi" w:eastAsia="Times New Roman" w:hAnsiTheme="majorHAnsi" w:cstheme="majorHAnsi"/>
+          <w:color w:val="000000"/>
+          <w:lang w:val="es-CO" w:eastAsia="es-CO"/>
+        </w:rPr>
+        <w:t xml:space="preserve"> de expresiones fiables ya que es la propia comunidad que autorregula las traducciones y expresiones de una forma interactiva y dinámica.</w:t>
+      </w:r>
+    </w:p>
+    <w:p>
+      <w:pPr>
+        <w:spacing w:after="0" w:line="240" w:lineRule="auto"/>
+        <w:rPr>
+          <w:rFonts w:asciiTheme="majorHAnsi" w:eastAsia="Times New Roman" w:hAnsiTheme="majorHAnsi" w:cstheme="majorHAnsi"/>
+          <w:sz w:val="24"/>
+          <w:szCs w:val="24"/>
+          <w:u w:val="single"/>
+          <w:lang w:val="es-CO" w:eastAsia="es-CO"/>
+        </w:rPr>
+      </w:pPr>
+    </w:p>
+    <w:p>
+      <w:pPr>
+        <w:rPr>
+          <w:rFonts w:asciiTheme="majorHAnsi" w:hAnsiTheme="majorHAnsi" w:cstheme="majorHAnsi"/>
+        </w:rPr>
+      </w:pPr>
+      <w:r>
+        <w:rPr>
+          <w:rFonts w:asciiTheme="majorHAnsi" w:hAnsiTheme="majorHAnsi" w:cstheme="majorHAnsi"/>
+        </w:rPr>
+        <w:t>La aplicación indica al usuario que opciones son seleccionables en cada menú, aunque en este momento no existan opciones inactivas en sus diferentes menús. Realimentación al usuario al seleccionar una opción o ícono se hace cambiando de pantalla, mostrando un menú o cambiando el ícono respectivo. Áreas táctiles son indicadas mediante íconos, como una lupa para indicar que pulsando en ella se inicia una búsqueda.</w:t>
+      </w:r>
+    </w:p>
     <w:p>
       <w:pPr>
         <w:pStyle w:val="Ttulo2"/>
@@ -3832,9 +4111,221 @@
           <w:color w:val="auto"/>
           <w:sz w:val="28"/>
         </w:rPr>
-        <w:t>2 – Correspondencia entre el sistema y el mundo real</w:t>
+        <w:t xml:space="preserve">2 – </w:t>
+      </w:r>
+      <w:r>
+        <w:rPr>
+          <w:rFonts w:asciiTheme="minorHAnsi" w:hAnsiTheme="minorHAnsi" w:cstheme="minorHAnsi"/>
+          <w:b/>
+          <w:color w:val="auto"/>
+          <w:sz w:val="28"/>
+        </w:rPr>
+        <w:t>Correspondencia entre</w:t>
+      </w:r>
+      <w:r>
+        <w:rPr>
+          <w:rFonts w:asciiTheme="minorHAnsi" w:hAnsiTheme="minorHAnsi" w:cstheme="minorHAnsi"/>
+          <w:b/>
+          <w:color w:val="auto"/>
+          <w:sz w:val="28"/>
+        </w:rPr>
+        <w:t xml:space="preserve"> el sistema y el mundo real</w:t>
       </w:r>
       <w:bookmarkEnd w:id="10"/>
+    </w:p>
+    <w:p>
+      <w:pPr>
+        <w:spacing w:after="0" w:line="240" w:lineRule="auto"/>
+        <w:jc w:val="both"/>
+        <w:rPr>
+          <w:rFonts w:ascii="Times New Roman" w:eastAsia="Times New Roman" w:hAnsi="Times New Roman" w:cs="Times New Roman"/>
+          <w:sz w:val="24"/>
+          <w:szCs w:val="24"/>
+          <w:lang w:val="es-CO" w:eastAsia="es-CO"/>
+        </w:rPr>
+      </w:pPr>
+      <w:r>
+        <w:rPr>
+          <w:rFonts w:ascii="Arial" w:eastAsia="Times New Roman" w:hAnsi="Arial" w:cs="Arial"/>
+          <w:color w:val="000000"/>
+          <w:lang w:val="es-CO" w:eastAsia="es-CO"/>
+        </w:rPr>
+        <w:t xml:space="preserve">La aplicación está diseñada con el fin que su función principal sea fácil de acceder pues se tiene la premisa que las personas que van a utilizar esta </w:t>
+      </w:r>
+      <w:r>
+        <w:rPr>
+          <w:rFonts w:ascii="Arial" w:eastAsia="Times New Roman" w:hAnsi="Arial" w:cs="Arial"/>
+          <w:color w:val="000000"/>
+          <w:lang w:val="es-CO" w:eastAsia="es-CO"/>
+        </w:rPr>
+        <w:t>aplicación</w:t>
+      </w:r>
+      <w:r>
+        <w:rPr>
+          <w:rFonts w:ascii="Arial" w:eastAsia="Times New Roman" w:hAnsi="Arial" w:cs="Arial"/>
+          <w:color w:val="000000"/>
+          <w:lang w:val="es-CO" w:eastAsia="es-CO"/>
+        </w:rPr>
+        <w:t xml:space="preserve"> lo hacen en el mismo momento que necesitan saber el significado de una traducción o expresión.</w:t>
+      </w:r>
+    </w:p>
+    <w:p>
+      <w:pPr>
+        <w:spacing w:after="0" w:line="240" w:lineRule="auto"/>
+        <w:rPr>
+          <w:rFonts w:ascii="Times New Roman" w:eastAsia="Times New Roman" w:hAnsi="Times New Roman" w:cs="Times New Roman"/>
+          <w:sz w:val="24"/>
+          <w:szCs w:val="24"/>
+          <w:lang w:val="es-CO" w:eastAsia="es-CO"/>
+        </w:rPr>
+      </w:pPr>
+    </w:p>
+    <w:p>
+      <w:pPr>
+        <w:spacing w:after="0" w:line="240" w:lineRule="auto"/>
+        <w:jc w:val="both"/>
+        <w:rPr>
+          <w:rFonts w:ascii="Times New Roman" w:eastAsia="Times New Roman" w:hAnsi="Times New Roman" w:cs="Times New Roman"/>
+          <w:sz w:val="24"/>
+          <w:szCs w:val="24"/>
+          <w:lang w:val="es-CO" w:eastAsia="es-CO"/>
+        </w:rPr>
+      </w:pPr>
+      <w:r>
+        <w:rPr>
+          <w:rFonts w:ascii="Arial" w:eastAsia="Times New Roman" w:hAnsi="Arial" w:cs="Arial"/>
+          <w:color w:val="000000"/>
+          <w:lang w:val="es-CO" w:eastAsia="es-CO"/>
+        </w:rPr>
+        <w:t xml:space="preserve">Para esta funcionalidad la jerarquía de la información y uso de la aplicación es simple. Utilizando </w:t>
+      </w:r>
+      <w:r>
+        <w:rPr>
+          <w:rFonts w:ascii="Arial" w:eastAsia="Times New Roman" w:hAnsi="Arial" w:cs="Arial"/>
+          <w:color w:val="000000"/>
+          <w:lang w:val="es-CO" w:eastAsia="es-CO"/>
+        </w:rPr>
+        <w:t>metáforas,</w:t>
+      </w:r>
+      <w:r>
+        <w:rPr>
+          <w:rFonts w:ascii="Arial" w:eastAsia="Times New Roman" w:hAnsi="Arial" w:cs="Arial"/>
+          <w:color w:val="000000"/>
+          <w:lang w:val="es-CO" w:eastAsia="es-CO"/>
+        </w:rPr>
+        <w:t xml:space="preserve"> iconos familiares como el de favoritos por ejemplo y convenciones que siguen la premisa de favorecer la simplicidad sobre la funcionalidad. Es decir que para cada pantalla y botón exista una acción simple y diferenciable que el usuario pueda hacer rápidamente. Por </w:t>
+      </w:r>
+      <w:r>
+        <w:rPr>
+          <w:rFonts w:ascii="Arial" w:eastAsia="Times New Roman" w:hAnsi="Arial" w:cs="Arial"/>
+          <w:color w:val="000000"/>
+          <w:lang w:val="es-CO" w:eastAsia="es-CO"/>
+        </w:rPr>
+        <w:t>ejemplo,</w:t>
+      </w:r>
+      <w:r>
+        <w:rPr>
+          <w:rFonts w:ascii="Arial" w:eastAsia="Times New Roman" w:hAnsi="Arial" w:cs="Arial"/>
+          <w:color w:val="000000"/>
+          <w:lang w:val="es-CO" w:eastAsia="es-CO"/>
+        </w:rPr>
+        <w:t xml:space="preserve"> para votar positivamente o negativamente por una traducción </w:t>
+      </w:r>
+      <w:r>
+        <w:rPr>
+          <w:rFonts w:ascii="Arial" w:eastAsia="Times New Roman" w:hAnsi="Arial" w:cs="Arial"/>
+          <w:color w:val="000000"/>
+          <w:lang w:val="es-CO" w:eastAsia="es-CO"/>
+        </w:rPr>
+        <w:t>está</w:t>
+      </w:r>
+      <w:r>
+        <w:rPr>
+          <w:rFonts w:ascii="Arial" w:eastAsia="Times New Roman" w:hAnsi="Arial" w:cs="Arial"/>
+          <w:color w:val="000000"/>
+          <w:lang w:val="es-CO" w:eastAsia="es-CO"/>
+        </w:rPr>
+        <w:t xml:space="preserve"> representado por colores verde y rojo </w:t>
+      </w:r>
+      <w:r>
+        <w:rPr>
+          <w:rFonts w:ascii="Arial" w:eastAsia="Times New Roman" w:hAnsi="Arial" w:cs="Arial"/>
+          <w:color w:val="000000"/>
+          <w:lang w:val="es-CO" w:eastAsia="es-CO"/>
+        </w:rPr>
+        <w:t>respectivamente,</w:t>
+      </w:r>
+      <w:r>
+        <w:rPr>
+          <w:rFonts w:ascii="Arial" w:eastAsia="Times New Roman" w:hAnsi="Arial" w:cs="Arial"/>
+          <w:color w:val="000000"/>
+          <w:lang w:val="es-CO" w:eastAsia="es-CO"/>
+        </w:rPr>
+        <w:t xml:space="preserve"> o para agregar a favoritos una traducción se </w:t>
+      </w:r>
+      <w:r>
+        <w:rPr>
+          <w:rFonts w:ascii="Arial" w:eastAsia="Times New Roman" w:hAnsi="Arial" w:cs="Arial"/>
+          <w:color w:val="000000"/>
+          <w:lang w:val="es-CO" w:eastAsia="es-CO"/>
+        </w:rPr>
+        <w:t>elige</w:t>
+      </w:r>
+      <w:r>
+        <w:rPr>
+          <w:rFonts w:ascii="Arial" w:eastAsia="Times New Roman" w:hAnsi="Arial" w:cs="Arial"/>
+          <w:color w:val="000000"/>
+          <w:lang w:val="es-CO" w:eastAsia="es-CO"/>
+        </w:rPr>
+        <w:t xml:space="preserve"> una estrella.</w:t>
+      </w:r>
+    </w:p>
+    <w:p>
+      <w:pPr>
+        <w:spacing w:after="0" w:line="240" w:lineRule="auto"/>
+        <w:rPr>
+          <w:rFonts w:ascii="Times New Roman" w:eastAsia="Times New Roman" w:hAnsi="Times New Roman" w:cs="Times New Roman"/>
+          <w:sz w:val="24"/>
+          <w:szCs w:val="24"/>
+          <w:lang w:val="es-CO" w:eastAsia="es-CO"/>
+        </w:rPr>
+      </w:pPr>
+    </w:p>
+    <w:p>
+      <w:pPr>
+        <w:spacing w:after="0" w:line="240" w:lineRule="auto"/>
+        <w:jc w:val="both"/>
+        <w:rPr>
+          <w:rFonts w:ascii="Times New Roman" w:eastAsia="Times New Roman" w:hAnsi="Times New Roman" w:cs="Times New Roman"/>
+          <w:sz w:val="24"/>
+          <w:szCs w:val="24"/>
+          <w:lang w:val="es-CO" w:eastAsia="es-CO"/>
+        </w:rPr>
+      </w:pPr>
+      <w:r>
+        <w:rPr>
+          <w:rFonts w:ascii="Arial" w:eastAsia="Times New Roman" w:hAnsi="Arial" w:cs="Arial"/>
+          <w:color w:val="000000"/>
+          <w:lang w:val="es-CO" w:eastAsia="es-CO"/>
+        </w:rPr>
+        <w:t xml:space="preserve">La funcionalidad más compleja es cuando se ingresa una palabra o expresión a la base de </w:t>
+      </w:r>
+      <w:r>
+        <w:rPr>
+          <w:rFonts w:ascii="Arial" w:eastAsia="Times New Roman" w:hAnsi="Arial" w:cs="Arial"/>
+          <w:color w:val="000000"/>
+          <w:lang w:val="es-CO" w:eastAsia="es-CO"/>
+        </w:rPr>
+        <w:t>datos,</w:t>
+      </w:r>
+      <w:r>
+        <w:rPr>
+          <w:rFonts w:ascii="Arial" w:eastAsia="Times New Roman" w:hAnsi="Arial" w:cs="Arial"/>
+          <w:color w:val="000000"/>
+          <w:lang w:val="es-CO" w:eastAsia="es-CO"/>
+        </w:rPr>
+        <w:t xml:space="preserve"> ya que se tiene que validar que la expresión que el usuario ingrese sea válida, además los administradores de la aplicación tienen que revisar que las expresiones con votos negativos o sin significado sean eliminadas lo más rápidamente.</w:t>
+      </w:r>
     </w:p>
     <w:p/>
     <w:p>
@@ -3856,6 +4347,7 @@
           <w:color w:val="auto"/>
           <w:sz w:val="28"/>
         </w:rPr>
+        <w:lastRenderedPageBreak/>
         <w:t xml:space="preserve">3 – </w:t>
       </w:r>
       <w:r>
@@ -3869,6 +4361,158 @@
       </w:r>
       <w:bookmarkEnd w:id="11"/>
     </w:p>
+    <w:p>
+      <w:pPr>
+        <w:spacing w:after="0" w:line="240" w:lineRule="auto"/>
+        <w:jc w:val="both"/>
+        <w:rPr>
+          <w:rFonts w:ascii="Times New Roman" w:eastAsia="Times New Roman" w:hAnsi="Times New Roman" w:cs="Times New Roman"/>
+          <w:sz w:val="24"/>
+          <w:szCs w:val="24"/>
+          <w:lang w:val="es-CO" w:eastAsia="es-CO"/>
+        </w:rPr>
+      </w:pPr>
+      <w:r>
+        <w:rPr>
+          <w:rFonts w:ascii="Arial" w:eastAsia="Times New Roman" w:hAnsi="Arial" w:cs="Arial"/>
+          <w:color w:val="000000"/>
+          <w:lang w:val="es-CO" w:eastAsia="es-CO"/>
+        </w:rPr>
+        <w:t xml:space="preserve">Para la nueva funcionalidad de red social se añade un cono el </w:t>
+      </w:r>
+      <w:proofErr w:type="spellStart"/>
+      <w:r>
+        <w:rPr>
+          <w:rFonts w:ascii="Arial" w:eastAsia="Times New Roman" w:hAnsi="Arial" w:cs="Arial"/>
+          <w:color w:val="000000"/>
+          <w:lang w:val="es-CO" w:eastAsia="es-CO"/>
+        </w:rPr>
+        <w:t>el</w:t>
+      </w:r>
+      <w:proofErr w:type="spellEnd"/>
+      <w:r>
+        <w:rPr>
+          <w:rFonts w:ascii="Arial" w:eastAsia="Times New Roman" w:hAnsi="Arial" w:cs="Arial"/>
+          <w:color w:val="000000"/>
+          <w:lang w:val="es-CO" w:eastAsia="es-CO"/>
+        </w:rPr>
+        <w:t xml:space="preserve"> </w:t>
+      </w:r>
+      <w:proofErr w:type="spellStart"/>
+      <w:r>
+        <w:rPr>
+          <w:rFonts w:ascii="Arial" w:eastAsia="Times New Roman" w:hAnsi="Arial" w:cs="Arial"/>
+          <w:color w:val="000000"/>
+          <w:lang w:val="es-CO" w:eastAsia="es-CO"/>
+        </w:rPr>
+        <w:t>tab</w:t>
+      </w:r>
+      <w:proofErr w:type="spellEnd"/>
+      <w:r>
+        <w:rPr>
+          <w:rFonts w:ascii="Arial" w:eastAsia="Times New Roman" w:hAnsi="Arial" w:cs="Arial"/>
+          <w:color w:val="000000"/>
+          <w:lang w:val="es-CO" w:eastAsia="es-CO"/>
+        </w:rPr>
+        <w:t xml:space="preserve">-bar, el cual se puede inferir que es el icono de los usuarios, para crear cuenta o ingresar a la aplicación. </w:t>
+      </w:r>
+    </w:p>
+    <w:p>
+      <w:pPr>
+        <w:spacing w:after="0" w:line="240" w:lineRule="auto"/>
+        <w:jc w:val="both"/>
+        <w:rPr>
+          <w:rFonts w:ascii="Times New Roman" w:eastAsia="Times New Roman" w:hAnsi="Times New Roman" w:cs="Times New Roman"/>
+          <w:sz w:val="24"/>
+          <w:szCs w:val="24"/>
+          <w:lang w:val="es-CO" w:eastAsia="es-CO"/>
+        </w:rPr>
+      </w:pPr>
+    </w:p>
+    <w:p>
+      <w:pPr>
+        <w:spacing w:after="0" w:line="240" w:lineRule="auto"/>
+        <w:jc w:val="both"/>
+        <w:rPr>
+          <w:rFonts w:ascii="Times New Roman" w:eastAsia="Times New Roman" w:hAnsi="Times New Roman" w:cs="Times New Roman"/>
+          <w:sz w:val="24"/>
+          <w:szCs w:val="24"/>
+          <w:lang w:val="es-CO" w:eastAsia="es-CO"/>
+        </w:rPr>
+      </w:pPr>
+      <w:r>
+        <w:rPr>
+          <w:rFonts w:ascii="Arial" w:eastAsia="Times New Roman" w:hAnsi="Arial" w:cs="Arial"/>
+          <w:color w:val="000000"/>
+          <w:lang w:val="es-CO" w:eastAsia="es-CO"/>
+        </w:rPr>
+        <w:t>Se pueden crear traducciones y también se pueden eliminar inmediatamente después de su aprobación. Además de poder votar positiva o negativamente por cada una de las traducciones o incluso deshacer el voto de cada traducción.</w:t>
+      </w:r>
+    </w:p>
+    <w:p>
+      <w:pPr>
+        <w:spacing w:after="0" w:line="240" w:lineRule="auto"/>
+        <w:jc w:val="both"/>
+        <w:rPr>
+          <w:rFonts w:ascii="Times New Roman" w:eastAsia="Times New Roman" w:hAnsi="Times New Roman" w:cs="Times New Roman"/>
+          <w:sz w:val="24"/>
+          <w:szCs w:val="24"/>
+          <w:lang w:val="es-CO" w:eastAsia="es-CO"/>
+        </w:rPr>
+      </w:pPr>
+    </w:p>
+    <w:p>
+      <w:pPr>
+        <w:spacing w:after="0" w:line="240" w:lineRule="auto"/>
+        <w:jc w:val="both"/>
+        <w:rPr>
+          <w:rFonts w:ascii="Times New Roman" w:eastAsia="Times New Roman" w:hAnsi="Times New Roman" w:cs="Times New Roman"/>
+          <w:sz w:val="24"/>
+          <w:szCs w:val="24"/>
+          <w:lang w:val="es-CO" w:eastAsia="es-CO"/>
+        </w:rPr>
+      </w:pPr>
+      <w:r>
+        <w:rPr>
+          <w:rFonts w:ascii="Arial" w:eastAsia="Times New Roman" w:hAnsi="Arial" w:cs="Arial"/>
+          <w:color w:val="000000"/>
+          <w:lang w:val="es-CO" w:eastAsia="es-CO"/>
+        </w:rPr>
+        <w:t>Se puede eliminar la cuenta muy fácilmente si el usuario así lo desea además de cambiar el email asociado a la cuenta además del nombre del usuario si se requiere.</w:t>
+      </w:r>
+    </w:p>
+    <w:p>
+      <w:pPr>
+        <w:spacing w:after="0" w:line="240" w:lineRule="auto"/>
+        <w:jc w:val="both"/>
+        <w:rPr>
+          <w:rFonts w:ascii="Times New Roman" w:eastAsia="Times New Roman" w:hAnsi="Times New Roman" w:cs="Times New Roman"/>
+          <w:sz w:val="24"/>
+          <w:szCs w:val="24"/>
+          <w:lang w:val="es-CO" w:eastAsia="es-CO"/>
+        </w:rPr>
+      </w:pPr>
+    </w:p>
+    <w:p>
+      <w:pPr>
+        <w:spacing w:after="0" w:line="240" w:lineRule="auto"/>
+        <w:jc w:val="both"/>
+        <w:rPr>
+          <w:rFonts w:ascii="Times New Roman" w:eastAsia="Times New Roman" w:hAnsi="Times New Roman" w:cs="Times New Roman"/>
+          <w:sz w:val="24"/>
+          <w:szCs w:val="24"/>
+          <w:lang w:val="es-CO" w:eastAsia="es-CO"/>
+        </w:rPr>
+      </w:pPr>
+      <w:r>
+        <w:rPr>
+          <w:rFonts w:ascii="Arial" w:eastAsia="Times New Roman" w:hAnsi="Arial" w:cs="Arial"/>
+          <w:color w:val="000000"/>
+          <w:lang w:val="es-CO" w:eastAsia="es-CO"/>
+        </w:rPr>
+        <w:t>Los menús sólo tienen un nivel, privilegiando anchura y no profundidad. Es posible volver a un menú anterior accediendo a la pantalla inicial de la funcionalidad respectiva, guardando estados como por ejemplo la sesión del usuario la cual se mantiene después de ingresar a la aplicación y les da nuevos privilegios a funcionalidades, como crear o votar por diferentes traducciones.</w:t>
+      </w:r>
+    </w:p>
     <w:p/>
     <w:p>
       <w:pPr>
@@ -3909,6 +4553,8 @@
           <w:sz w:val="28"/>
         </w:rPr>
       </w:pPr>
+      <w:bookmarkStart w:id="13" w:name="_GoBack"/>
+      <w:bookmarkEnd w:id="13"/>
     </w:p>
     <w:p>
       <w:pPr>
@@ -3921,7 +4567,7 @@
           <w:sz w:val="28"/>
         </w:rPr>
       </w:pPr>
-      <w:bookmarkStart w:id="13" w:name="_Toc534591474"/>
+      <w:bookmarkStart w:id="14" w:name="_Toc534591474"/>
       <w:r>
         <w:rPr>
           <w:rFonts w:asciiTheme="minorHAnsi" w:hAnsiTheme="minorHAnsi" w:cstheme="minorHAnsi"/>
@@ -3931,29 +4577,16 @@
         </w:rPr>
         <w:t>5 – Prevención de errores</w:t>
       </w:r>
-      <w:bookmarkEnd w:id="13"/>
-    </w:p>
-    <w:p/>
-    <w:p>
-      <w:r>
-        <w:t>La aplicación está diseñada de una forma en la cual los usuarios finales comentan el mínimo de errores a la hora de interactuar con la aplicación previniendo comportami</w:t>
-      </w:r>
-      <w:r>
-        <w:t>entos no previstos del sistema.</w:t>
-      </w:r>
-    </w:p>
-    <w:p>
-      <w:r>
-        <w:t>Para la barra de búsqueda de palabras y expresiones, y en el formulario de ingreso de usuarios se realizan los procedimientos de seguridad para que un usuario malicioso no pueda realizar ataque de inyección de dependencias.</w:t>
-      </w:r>
-      <w:r>
-        <w:t xml:space="preserve"> </w:t>
-      </w:r>
-      <w:r>
-        <w:t xml:space="preserve">Además de colocar una capa de seguridad </w:t>
-      </w:r>
-      <w:r>
-        <w:t xml:space="preserve">entre el </w:t>
+      <w:bookmarkEnd w:id="14"/>
+    </w:p>
+    <w:p>
+      <w:r>
+        <w:t>La aplicación está diseñada de una forma en la cual los usuarios finales comentan el mínimo de errores a la hora de interactuar con la aplicación previniendo comportamientos no previstos del sistema.</w:t>
+      </w:r>
+    </w:p>
+    <w:p>
+      <w:r>
+        <w:t xml:space="preserve">Para la barra de búsqueda de palabras y expresiones, y en el formulario de ingreso de usuarios se realizan los procedimientos de seguridad para que un usuario malicioso no pueda realizar ataque de inyección de dependencias. Además de colocar una capa de seguridad entre el </w:t>
       </w:r>
       <w:proofErr w:type="spellStart"/>
       <w:r>
@@ -3978,41 +4611,20 @@
       </w:r>
       <w:proofErr w:type="spellStart"/>
       <w:r>
-        <w:t>L</w:t>
-      </w:r>
-      <w:r>
-        <w:t>ogin</w:t>
+        <w:t>Login</w:t>
       </w:r>
       <w:proofErr w:type="spellEnd"/>
       <w:r>
-        <w:t xml:space="preserve"> para mejorar la experiencia de usuario se colocan validaciones </w:t>
-      </w:r>
-      <w:r>
-        <w:t>rápidas,</w:t>
-      </w:r>
-      <w:r>
-        <w:t xml:space="preserve"> como por ejemplo que el correo sea correcto o que los caracteres para las contraseñas cumplan con los r</w:t>
-      </w:r>
-      <w:r>
-        <w:t>equisitos mínimos de seguridad.</w:t>
-      </w:r>
-    </w:p>
-    <w:p>
-      <w:r>
-        <w:t>Finalmente,</w:t>
-      </w:r>
-      <w:r>
-        <w:t xml:space="preserve"> el diseño de cada una de las pantallas de la aplicación se enfoca a que se realice acciones específicas, por </w:t>
-      </w:r>
-      <w:r>
-        <w:t xml:space="preserve">ejemplo, el </w:t>
+        <w:t xml:space="preserve"> para mejorar la experiencia de usuario se colocan validaciones rápidas, como por ejemplo que el correo sea correcto o que los caracteres para las contraseñas cumplan con los requisitos mínimos de seguridad.</w:t>
+      </w:r>
+    </w:p>
+    <w:p>
+      <w:r>
+        <w:t xml:space="preserve">Finalmente, el diseño de cada una de las pantallas de la aplicación se enfoca a que se realice acciones específicas, por ejemplo, el </w:t>
       </w:r>
       <w:proofErr w:type="spellStart"/>
       <w:r>
-        <w:t>L</w:t>
-      </w:r>
-      <w:r>
-        <w:t>ogin</w:t>
+        <w:t>Login</w:t>
       </w:r>
       <w:proofErr w:type="spellEnd"/>
       <w:r>
@@ -4034,7 +4646,7 @@
           <w:sz w:val="28"/>
         </w:rPr>
       </w:pPr>
-      <w:bookmarkStart w:id="14" w:name="_Toc534591475"/>
+      <w:bookmarkStart w:id="15" w:name="_Toc534591475"/>
       <w:r>
         <w:rPr>
           <w:rFonts w:asciiTheme="minorHAnsi" w:hAnsiTheme="minorHAnsi" w:cstheme="minorHAnsi"/>
@@ -4045,7 +4657,7 @@
         <w:lastRenderedPageBreak/>
         <w:t>6 – Reconocimiento antes que recuerdo</w:t>
       </w:r>
-      <w:bookmarkEnd w:id="14"/>
+      <w:bookmarkEnd w:id="15"/>
     </w:p>
     <w:p>
       <w:pPr>
@@ -4299,8 +4911,6 @@
       <w:pPr>
         <w:jc w:val="both"/>
       </w:pPr>
-      <w:bookmarkStart w:id="15" w:name="_GoBack"/>
-      <w:bookmarkEnd w:id="15"/>
     </w:p>
     <w:p>
       <w:pPr>
@@ -4354,25 +4964,7 @@
           <w:sz w:val="22"/>
           <w:szCs w:val="22"/>
         </w:rPr>
-        <w:t xml:space="preserve">Los resultados de la búsqueda se muestran de una forma ordenada en la pantalla principal para que el usuario pueda acceder fácilmente a ellos, y si existen errores o resultados no </w:t>
-      </w:r>
-      <w:r>
-        <w:rPr>
-          <w:rFonts w:ascii="Arial" w:hAnsi="Arial" w:cs="Arial"/>
-          <w:color w:val="000000"/>
-          <w:sz w:val="22"/>
-          <w:szCs w:val="22"/>
-        </w:rPr>
-        <w:t>encontrados,</w:t>
-      </w:r>
-      <w:r>
-        <w:rPr>
-          <w:rFonts w:ascii="Arial" w:hAnsi="Arial" w:cs="Arial"/>
-          <w:color w:val="000000"/>
-          <w:sz w:val="22"/>
-          <w:szCs w:val="22"/>
-        </w:rPr>
-        <w:t xml:space="preserve"> la aplicación muestra los errores de una forma amable para el usuario.</w:t>
+        <w:t>Los resultados de la búsqueda se muestran de una forma ordenada en la pantalla principal para que el usuario pueda acceder fácilmente a ellos, y si existen errores o resultados no encontrados, la aplicación muestra los errores de una forma amable para el usuario.</w:t>
       </w:r>
     </w:p>
     <w:p>
@@ -5750,7 +6342,7 @@
 </file>
 
 <file path=customXml/itemProps1.xml><?xml version="1.0" encoding="utf-8"?>
-<ds:datastoreItem xmlns:ds="http://schemas.openxmlformats.org/officeDocument/2006/customXml" ds:itemID="{F75D4B30-3F7A-4C42-9F5D-0CA9BA25079A}">
+<ds:datastoreItem xmlns:ds="http://schemas.openxmlformats.org/officeDocument/2006/customXml" ds:itemID="{8A2DB807-B9DA-49D8-9CC8-A39FCA83DF3E}">
   <ds:schemaRefs>
     <ds:schemaRef ds:uri="http://schemas.openxmlformats.org/officeDocument/2006/bibliography"/>
   </ds:schemaRefs>

</xml_diff>